<commit_message>
4 commit. Tusks 2,3,4 complited. Test full done
</commit_message>
<xml_diff>
--- a/Hmwrk_1.docx
+++ b/Hmwrk_1.docx
@@ -68,6 +68,9 @@
       <w:r>
         <w:t>, получение письма</w:t>
       </w:r>
+      <w:r>
+        <w:t>.</w:t>
+      </w:r>
     </w:p>
     <w:p>
       <w:r>
@@ -117,6 +120,246 @@
       <w:proofErr w:type="spellEnd"/>
       <w:r>
         <w:t xml:space="preserve"> ОС.</w:t>
+      </w:r>
+    </w:p>
+    <w:p>
+      <w:pPr>
+        <w:spacing w:line="240" w:lineRule="auto"/>
+        <w:rPr>
+          <w:b/>
+          <w:bCs/>
+          <w:sz w:val="28"/>
+          <w:szCs w:val="28"/>
+        </w:rPr>
+      </w:pPr>
+      <w:r>
+        <w:rPr>
+          <w:b/>
+          <w:bCs/>
+          <w:sz w:val="28"/>
+          <w:szCs w:val="28"/>
+        </w:rPr>
+        <w:t>2</w:t>
+      </w:r>
+    </w:p>
+    <w:p>
+      <w:pPr>
+        <w:spacing w:line="240" w:lineRule="auto"/>
+      </w:pPr>
+      <w:r>
+        <w:t xml:space="preserve">Необходимость регрессионного тестирования </w:t>
+      </w:r>
+    </w:p>
+    <w:p>
+      <w:pPr>
+        <w:spacing w:line="240" w:lineRule="auto"/>
+      </w:pPr>
+      <w:r>
+        <w:rPr>
+          <w:rFonts w:cstheme="minorHAnsi"/>
+          <w:color w:val="000000"/>
+          <w:sz w:val="21"/>
+          <w:szCs w:val="21"/>
+          <w:u w:val="single"/>
+          <w:shd w:val="clear" w:color="auto" w:fill="F4F4FE"/>
+        </w:rPr>
+        <w:t>Д</w:t>
+      </w:r>
+      <w:r>
+        <w:rPr>
+          <w:rFonts w:cstheme="minorHAnsi"/>
+          <w:color w:val="000000"/>
+          <w:sz w:val="21"/>
+          <w:szCs w:val="21"/>
+          <w:u w:val="single"/>
+          <w:shd w:val="clear" w:color="auto" w:fill="F4F4FE"/>
+        </w:rPr>
+        <w:t>обавлен раздел “Спам”</w:t>
+      </w:r>
+      <w:r>
+        <w:t xml:space="preserve">. </w:t>
+      </w:r>
+      <w:r>
+        <w:t xml:space="preserve">Как самостоятельный компонент </w:t>
+      </w:r>
+      <w:r>
+        <w:t>“Спам”</w:t>
+      </w:r>
+      <w:r>
+        <w:t xml:space="preserve"> не требует рег. теста, но рег. тест необходим если мы рассматриваем систему в целом или же связь остальных компонентов со </w:t>
+      </w:r>
+      <w:r>
+        <w:t>“</w:t>
+      </w:r>
+      <w:r>
+        <w:t>Спам</w:t>
+      </w:r>
+      <w:r>
+        <w:t>”</w:t>
+      </w:r>
+      <w:r>
+        <w:t>.</w:t>
+      </w:r>
+    </w:p>
+    <w:p>
+      <w:pPr>
+        <w:spacing w:line="240" w:lineRule="auto"/>
+      </w:pPr>
+      <w:r>
+        <w:rPr>
+          <w:u w:val="single"/>
+        </w:rPr>
+        <w:t>Р</w:t>
+      </w:r>
+      <w:r>
+        <w:rPr>
+          <w:u w:val="single"/>
+        </w:rPr>
+        <w:t>аздел “Удаленные” переименован в раздел “Корзина”</w:t>
+      </w:r>
+      <w:r>
+        <w:rPr>
+          <w:u w:val="single"/>
+        </w:rPr>
+        <w:t xml:space="preserve">. </w:t>
+      </w:r>
+      <w:r>
+        <w:rPr>
+          <w:u w:val="single"/>
+        </w:rPr>
+        <w:t xml:space="preserve"> </w:t>
+      </w:r>
+      <w:r>
+        <w:t>Если переименование не влияет на функциональность компонента, то регресс не нужен</w:t>
+      </w:r>
+      <w:r>
+        <w:t xml:space="preserve">. Если </w:t>
+      </w:r>
+      <w:r>
+        <w:t>переименование</w:t>
+      </w:r>
+      <w:r>
+        <w:t xml:space="preserve"> влияет на его имя в коде, то регресс </w:t>
+      </w:r>
+      <w:r>
+        <w:t xml:space="preserve">необходим, </w:t>
+      </w:r>
+      <w:proofErr w:type="gramStart"/>
+      <w:r>
+        <w:t>т.к</w:t>
+      </w:r>
+      <w:proofErr w:type="gramEnd"/>
+      <w:r>
+        <w:t xml:space="preserve"> нужно убедиться в правильности связи между компонентами.</w:t>
+      </w:r>
+    </w:p>
+    <w:p>
+      <w:pPr>
+        <w:spacing w:line="240" w:lineRule="auto"/>
+      </w:pPr>
+      <w:r>
+        <w:rPr>
+          <w:u w:val="single"/>
+        </w:rPr>
+        <w:t>Н</w:t>
+      </w:r>
+      <w:r>
+        <w:rPr>
+          <w:u w:val="single"/>
+        </w:rPr>
+        <w:t>а «Странице входа» устранен ранее обнаруженный дефект</w:t>
+      </w:r>
+      <w:r>
+        <w:rPr>
+          <w:u w:val="single"/>
+        </w:rPr>
+        <w:t xml:space="preserve">. </w:t>
+      </w:r>
+      <w:r>
+        <w:t xml:space="preserve">Регресс не нужен, </w:t>
+      </w:r>
+      <w:proofErr w:type="gramStart"/>
+      <w:r>
+        <w:t>т.к</w:t>
+      </w:r>
+      <w:proofErr w:type="gramEnd"/>
+      <w:r>
+        <w:t xml:space="preserve"> </w:t>
+      </w:r>
+      <w:r>
+        <w:t xml:space="preserve">вместо него нужно проводить повторное тестирование. </w:t>
+      </w:r>
+    </w:p>
+    <w:p>
+      <w:pPr>
+        <w:spacing w:line="240" w:lineRule="auto"/>
+        <w:rPr>
+          <w:b/>
+          <w:bCs/>
+          <w:sz w:val="28"/>
+          <w:szCs w:val="28"/>
+        </w:rPr>
+      </w:pPr>
+      <w:r>
+        <w:rPr>
+          <w:b/>
+          <w:bCs/>
+          <w:sz w:val="28"/>
+          <w:szCs w:val="28"/>
+        </w:rPr>
+        <w:t>3</w:t>
+      </w:r>
+    </w:p>
+    <w:p>
+      <w:pPr>
+        <w:spacing w:line="240" w:lineRule="auto"/>
+      </w:pPr>
+      <w:r>
+        <w:t xml:space="preserve">Необходимо провести </w:t>
+      </w:r>
+      <w:proofErr w:type="spellStart"/>
+      <w:r>
+        <w:t>смоук</w:t>
+      </w:r>
+      <w:proofErr w:type="spellEnd"/>
+      <w:r>
+        <w:t>-тест, чтобы убедиться в правильности работы основных функций приложения.</w:t>
+      </w:r>
+    </w:p>
+    <w:p>
+      <w:pPr>
+        <w:spacing w:line="240" w:lineRule="auto"/>
+        <w:rPr>
+          <w:b/>
+          <w:bCs/>
+          <w:sz w:val="28"/>
+          <w:szCs w:val="28"/>
+        </w:rPr>
+      </w:pPr>
+      <w:r>
+        <w:rPr>
+          <w:b/>
+          <w:bCs/>
+          <w:sz w:val="28"/>
+          <w:szCs w:val="28"/>
+        </w:rPr>
+        <w:t>4</w:t>
+      </w:r>
+    </w:p>
+    <w:p>
+      <w:pPr>
+        <w:spacing w:line="240" w:lineRule="auto"/>
+      </w:pPr>
+      <w:r>
+        <w:t xml:space="preserve">Регресс тест поможет определить дефект, </w:t>
+      </w:r>
+      <w:proofErr w:type="gramStart"/>
+      <w:r>
+        <w:t>т.к</w:t>
+      </w:r>
+      <w:proofErr w:type="gramEnd"/>
+      <w:r>
+        <w:t xml:space="preserve"> новый компонент повлиял на работу кнопки. </w:t>
       </w:r>
     </w:p>
     <w:sectPr>

</xml_diff>